<commit_message>
improve word output try to solve pdf bug
</commit_message>
<xml_diff>
--- a/IndoorTraining/LSVCDocumentationWordTemplate.docx
+++ b/IndoorTraining/LSVCDocumentationWordTemplate.docx
@@ -1,6 +1,6 @@
 
 <file path=word/document.xml><?xml version="1.0" encoding="utf-8"?>
-<w:document xmlns:wpc="http://schemas.microsoft.com/office/word/2010/wordprocessingCanvas" xmlns:cx="http://schemas.microsoft.com/office/drawing/2014/chartex" xmlns:cx1="http://schemas.microsoft.com/office/drawing/2015/9/8/chartex" xmlns:cx2="http://schemas.microsoft.com/office/drawing/2015/10/21/chartex" xmlns:cx3="http://schemas.microsoft.com/office/drawing/2016/5/9/chartex" xmlns:cx4="http://schemas.microsoft.com/office/drawing/2016/5/10/chartex" xmlns:cx5="http://schemas.microsoft.com/office/drawing/2016/5/11/chartex" xmlns:cx6="http://schemas.microsoft.com/office/drawing/2016/5/12/chartex" xmlns:cx7="http://schemas.microsoft.com/office/drawing/2016/5/13/chartex" xmlns:cx8="http://schemas.microsoft.com/office/drawing/2016/5/14/chartex" xmlns:mc="http://schemas.openxmlformats.org/markup-compatibility/2006" xmlns:aink="http://schemas.microsoft.com/office/drawing/2016/ink" xmlns:am3d="http://schemas.microsoft.com/office/drawing/2017/model3d" xmlns:o="urn:schemas-microsoft-com:office:office" xmlns:r="http://schemas.openxmlformats.org/officeDocument/2006/relationships" xmlns:m="http://schemas.openxmlformats.org/officeDocument/2006/math" xmlns:v="urn:schemas-microsoft-com:vml" xmlns:wp14="http://schemas.microsoft.com/office/word/2010/wordprocessingDrawing" xmlns:wp="http://schemas.openxmlformats.org/drawingml/2006/wordprocessingDrawing" xmlns:w10="urn:schemas-microsoft-com:office:word" xmlns:w="http://schemas.openxmlformats.org/wordprocessingml/2006/main" xmlns:w14="http://schemas.microsoft.com/office/word/2010/wordml" xmlns:w15="http://schemas.microsoft.com/office/word/2012/wordml" xmlns:w16cid="http://schemas.microsoft.com/office/word/2016/wordml/cid" xmlns:w16se="http://schemas.microsoft.com/office/word/2015/wordml/symex" xmlns:wpg="http://schemas.microsoft.com/office/word/2010/wordprocessingGroup" xmlns:wpi="http://schemas.microsoft.com/office/word/2010/wordprocessingInk" xmlns:wne="http://schemas.microsoft.com/office/word/2006/wordml" xmlns:wps="http://schemas.microsoft.com/office/word/2010/wordprocessingShape" mc:Ignorable="w14 w15 w16se w16cid wp14">
+<w:document xmlns:wpc="http://schemas.microsoft.com/office/word/2010/wordprocessingCanvas" xmlns:cx="http://schemas.microsoft.com/office/drawing/2014/chartex" xmlns:cx1="http://schemas.microsoft.com/office/drawing/2015/9/8/chartex" xmlns:cx2="http://schemas.microsoft.com/office/drawing/2015/10/21/chartex" xmlns:cx3="http://schemas.microsoft.com/office/drawing/2016/5/9/chartex" xmlns:cx4="http://schemas.microsoft.com/office/drawing/2016/5/10/chartex" xmlns:cx5="http://schemas.microsoft.com/office/drawing/2016/5/11/chartex" xmlns:cx6="http://schemas.microsoft.com/office/drawing/2016/5/12/chartex" xmlns:cx7="http://schemas.microsoft.com/office/drawing/2016/5/13/chartex" xmlns:cx8="http://schemas.microsoft.com/office/drawing/2016/5/14/chartex" xmlns:mc="http://schemas.openxmlformats.org/markup-compatibility/2006" xmlns:aink="http://schemas.microsoft.com/office/drawing/2016/ink" xmlns:am3d="http://schemas.microsoft.com/office/drawing/2017/model3d" xmlns:o="urn:schemas-microsoft-com:office:office" xmlns:r="http://schemas.openxmlformats.org/officeDocument/2006/relationships" xmlns:m="http://schemas.openxmlformats.org/officeDocument/2006/math" xmlns:v="urn:schemas-microsoft-com:vml" xmlns:wp14="http://schemas.microsoft.com/office/word/2010/wordprocessingDrawing" xmlns:wp="http://schemas.openxmlformats.org/drawingml/2006/wordprocessingDrawing" xmlns:w10="urn:schemas-microsoft-com:office:word" xmlns:w="http://schemas.openxmlformats.org/wordprocessingml/2006/main" xmlns:w14="http://schemas.microsoft.com/office/word/2010/wordml" xmlns:w15="http://schemas.microsoft.com/office/word/2012/wordml" xmlns:w16cex="http://schemas.microsoft.com/office/word/2018/wordml/cex" xmlns:w16cid="http://schemas.microsoft.com/office/word/2016/wordml/cid" xmlns:w16="http://schemas.microsoft.com/office/word/2018/wordml" xmlns:w16se="http://schemas.microsoft.com/office/word/2015/wordml/symex" xmlns:wpg="http://schemas.microsoft.com/office/word/2010/wordprocessingGroup" xmlns:wpi="http://schemas.microsoft.com/office/word/2010/wordprocessingInk" xmlns:wne="http://schemas.microsoft.com/office/word/2006/wordml" xmlns:wps="http://schemas.microsoft.com/office/word/2010/wordprocessingShape" mc:Ignorable="w14 w15 w16se w16cid w16 w16cex wp14">
   <w:body>
     <w:p>
       <w:pPr>
@@ -33,114 +33,112 @@
       <w:r>
         <w:t xml:space="preserve"> Date </w:t>
       </w:r>
-      <w:bookmarkStart w:id="0" w:name="_GoBack"/>
+    </w:p>
+    <w:p>
+      <w:pPr>
+        <w:pStyle w:val="Abstract"/>
+      </w:pPr>
+      <w:r>
+        <w:t xml:space="preserve"> Abstract </w:t>
+      </w:r>
+    </w:p>
+    <w:p>
+      <w:pPr>
+        <w:pStyle w:val="TOCHeading"/>
+      </w:pPr>
+      <w:r>
+        <w:t>TOC Heading</w:t>
+      </w:r>
+    </w:p>
+    <w:p>
+      <w:pPr>
+        <w:pStyle w:val="Heading1"/>
+      </w:pPr>
+      <w:bookmarkStart w:id="0" w:name="heading-1"/>
+      <w:r>
+        <w:t xml:space="preserve"> Heading 1 </w:t>
+      </w:r>
       <w:bookmarkEnd w:id="0"/>
     </w:p>
     <w:p>
       <w:pPr>
-        <w:pStyle w:val="Abstract"/>
-      </w:pPr>
-      <w:r>
-        <w:t xml:space="preserve"> Abstract </w:t>
-      </w:r>
-    </w:p>
-    <w:p>
-      <w:pPr>
-        <w:pStyle w:val="TOCHeading"/>
-      </w:pPr>
-      <w:r>
-        <w:t>TOC Heading</w:t>
-      </w:r>
-    </w:p>
-    <w:p>
-      <w:pPr>
-        <w:pStyle w:val="Heading1"/>
-      </w:pPr>
-      <w:bookmarkStart w:id="1" w:name="heading-1"/>
-      <w:r>
-        <w:t xml:space="preserve"> Heading 1 </w:t>
+        <w:pStyle w:val="Heading2"/>
+      </w:pPr>
+      <w:bookmarkStart w:id="1" w:name="heading-2"/>
+      <w:r>
+        <w:t xml:space="preserve"> Heading 2 </w:t>
       </w:r>
       <w:bookmarkEnd w:id="1"/>
     </w:p>
     <w:p>
       <w:pPr>
-        <w:pStyle w:val="Heading2"/>
-      </w:pPr>
-      <w:bookmarkStart w:id="2" w:name="heading-2"/>
-      <w:r>
-        <w:t xml:space="preserve"> Heading 2 </w:t>
+        <w:pStyle w:val="Heading3"/>
+      </w:pPr>
+      <w:bookmarkStart w:id="2" w:name="heading-3"/>
+      <w:r>
+        <w:t xml:space="preserve"> Heading 3 </w:t>
       </w:r>
       <w:bookmarkEnd w:id="2"/>
     </w:p>
     <w:p>
       <w:pPr>
-        <w:pStyle w:val="Heading3"/>
-      </w:pPr>
-      <w:bookmarkStart w:id="3" w:name="heading-3"/>
-      <w:r>
-        <w:t xml:space="preserve"> Heading 3 </w:t>
+        <w:pStyle w:val="Heading4"/>
+      </w:pPr>
+      <w:bookmarkStart w:id="3" w:name="heading-4"/>
+      <w:r>
+        <w:t xml:space="preserve"> Heading 4 </w:t>
       </w:r>
       <w:bookmarkEnd w:id="3"/>
     </w:p>
     <w:p>
       <w:pPr>
-        <w:pStyle w:val="Heading4"/>
-      </w:pPr>
-      <w:bookmarkStart w:id="4" w:name="heading-4"/>
-      <w:r>
-        <w:t xml:space="preserve"> Heading 4 </w:t>
+        <w:pStyle w:val="Heading5"/>
+      </w:pPr>
+      <w:bookmarkStart w:id="4" w:name="heading-5"/>
+      <w:r>
+        <w:t xml:space="preserve"> Heading 5 </w:t>
       </w:r>
       <w:bookmarkEnd w:id="4"/>
     </w:p>
     <w:p>
       <w:pPr>
-        <w:pStyle w:val="Heading5"/>
-      </w:pPr>
-      <w:bookmarkStart w:id="5" w:name="heading-5"/>
-      <w:r>
-        <w:t xml:space="preserve"> Heading 5 </w:t>
+        <w:pStyle w:val="Heading6"/>
+      </w:pPr>
+      <w:bookmarkStart w:id="5" w:name="heading-6"/>
+      <w:r>
+        <w:t xml:space="preserve"> Heading 6 </w:t>
       </w:r>
       <w:bookmarkEnd w:id="5"/>
     </w:p>
     <w:p>
       <w:pPr>
-        <w:pStyle w:val="Heading6"/>
-      </w:pPr>
-      <w:bookmarkStart w:id="6" w:name="heading-6"/>
-      <w:r>
-        <w:t xml:space="preserve"> Heading 6 </w:t>
+        <w:pStyle w:val="Heading7"/>
+      </w:pPr>
+      <w:bookmarkStart w:id="6" w:name="heading-7"/>
+      <w:r>
+        <w:t xml:space="preserve"> Heading 7 </w:t>
       </w:r>
       <w:bookmarkEnd w:id="6"/>
     </w:p>
     <w:p>
       <w:pPr>
-        <w:pStyle w:val="Heading7"/>
-      </w:pPr>
-      <w:bookmarkStart w:id="7" w:name="heading-7"/>
-      <w:r>
-        <w:t xml:space="preserve"> Heading 7 </w:t>
+        <w:pStyle w:val="Heading8"/>
+      </w:pPr>
+      <w:bookmarkStart w:id="7" w:name="heading-8"/>
+      <w:r>
+        <w:t xml:space="preserve"> Heading 8 </w:t>
       </w:r>
       <w:bookmarkEnd w:id="7"/>
     </w:p>
     <w:p>
       <w:pPr>
-        <w:pStyle w:val="Heading8"/>
-      </w:pPr>
-      <w:bookmarkStart w:id="8" w:name="heading-8"/>
-      <w:r>
-        <w:t xml:space="preserve"> Heading 8 </w:t>
+        <w:pStyle w:val="Heading9"/>
+      </w:pPr>
+      <w:bookmarkStart w:id="8" w:name="heading-9"/>
+      <w:r>
+        <w:t xml:space="preserve"> Heading 9 </w:t>
       </w:r>
       <w:bookmarkEnd w:id="8"/>
-    </w:p>
-    <w:p>
-      <w:pPr>
-        <w:pStyle w:val="Heading9"/>
-      </w:pPr>
-      <w:bookmarkStart w:id="9" w:name="heading-9"/>
-      <w:r>
-        <w:t xml:space="preserve"> Heading 9 </w:t>
-      </w:r>
-      <w:bookmarkEnd w:id="9"/>
     </w:p>
     <w:p>
       <w:pPr>
@@ -161,21 +159,10 @@
         <w:rPr>
           <w:rStyle w:val="VerbatimChar"/>
         </w:rPr>
-        <w:t xml:space="preserve"> Verbatim </w:t>
-      </w:r>
-      <w:proofErr w:type="gramStart"/>
-      <w:r>
-        <w:rPr>
-          <w:rStyle w:val="VerbatimChar"/>
-        </w:rPr>
-        <w:t xml:space="preserve">Char </w:t>
-      </w:r>
-      <w:r>
-        <w:t xml:space="preserve"> .</w:t>
-      </w:r>
-      <w:proofErr w:type="gramEnd"/>
-      <w:r>
-        <w:t xml:space="preserve">    </w:t>
+        <w:t xml:space="preserve"> Verbatim Char </w:t>
+      </w:r>
+      <w:r>
+        <w:t xml:space="preserve"> .    </w:t>
       </w:r>
       <w:hyperlink r:id="rId7">
         <w:r>
@@ -496,12 +483,7 @@
       </w:r>
     </w:p>
     <w:sectPr>
-      <w:headerReference w:type="even" r:id="rId8"/>
-      <w:headerReference w:type="default" r:id="rId9"/>
-      <w:footerReference w:type="even" r:id="rId10"/>
-      <w:footerReference w:type="default" r:id="rId11"/>
-      <w:headerReference w:type="first" r:id="rId12"/>
-      <w:footerReference w:type="first" r:id="rId13"/>
+      <w:footerReference w:type="default" r:id="rId8"/>
       <w:pgSz w:w="12240" w:h="15840"/>
       <w:pgMar w:top="1440" w:right="1440" w:bottom="1440" w:left="1440" w:header="720" w:footer="720" w:gutter="0"/>
       <w:cols w:space="720"/>
@@ -513,7 +495,7 @@
 </file>
 
 <file path=word/endnotes.xml><?xml version="1.0" encoding="utf-8"?>
-<w:endnotes xmlns:wpc="http://schemas.microsoft.com/office/word/2010/wordprocessingCanvas" xmlns:cx="http://schemas.microsoft.com/office/drawing/2014/chartex" xmlns:cx1="http://schemas.microsoft.com/office/drawing/2015/9/8/chartex" xmlns:cx2="http://schemas.microsoft.com/office/drawing/2015/10/21/chartex" xmlns:cx3="http://schemas.microsoft.com/office/drawing/2016/5/9/chartex" xmlns:cx4="http://schemas.microsoft.com/office/drawing/2016/5/10/chartex" xmlns:cx5="http://schemas.microsoft.com/office/drawing/2016/5/11/chartex" xmlns:cx6="http://schemas.microsoft.com/office/drawing/2016/5/12/chartex" xmlns:cx7="http://schemas.microsoft.com/office/drawing/2016/5/13/chartex" xmlns:cx8="http://schemas.microsoft.com/office/drawing/2016/5/14/chartex" xmlns:mc="http://schemas.openxmlformats.org/markup-compatibility/2006" xmlns:aink="http://schemas.microsoft.com/office/drawing/2016/ink" xmlns:am3d="http://schemas.microsoft.com/office/drawing/2017/model3d" xmlns:o="urn:schemas-microsoft-com:office:office" xmlns:r="http://schemas.openxmlformats.org/officeDocument/2006/relationships" xmlns:m="http://schemas.openxmlformats.org/officeDocument/2006/math" xmlns:v="urn:schemas-microsoft-com:vml" xmlns:wp14="http://schemas.microsoft.com/office/word/2010/wordprocessingDrawing" xmlns:wp="http://schemas.openxmlformats.org/drawingml/2006/wordprocessingDrawing" xmlns:w10="urn:schemas-microsoft-com:office:word" xmlns:w="http://schemas.openxmlformats.org/wordprocessingml/2006/main" xmlns:w14="http://schemas.microsoft.com/office/word/2010/wordml" xmlns:w15="http://schemas.microsoft.com/office/word/2012/wordml" xmlns:w16cid="http://schemas.microsoft.com/office/word/2016/wordml/cid" xmlns:w16se="http://schemas.microsoft.com/office/word/2015/wordml/symex" xmlns:wpg="http://schemas.microsoft.com/office/word/2010/wordprocessingGroup" xmlns:wpi="http://schemas.microsoft.com/office/word/2010/wordprocessingInk" xmlns:wne="http://schemas.microsoft.com/office/word/2006/wordml" xmlns:wps="http://schemas.microsoft.com/office/word/2010/wordprocessingShape" mc:Ignorable="w14 w15 w16se w16cid wp14">
+<w:endnotes xmlns:wpc="http://schemas.microsoft.com/office/word/2010/wordprocessingCanvas" xmlns:cx="http://schemas.microsoft.com/office/drawing/2014/chartex" xmlns:cx1="http://schemas.microsoft.com/office/drawing/2015/9/8/chartex" xmlns:cx2="http://schemas.microsoft.com/office/drawing/2015/10/21/chartex" xmlns:cx3="http://schemas.microsoft.com/office/drawing/2016/5/9/chartex" xmlns:cx4="http://schemas.microsoft.com/office/drawing/2016/5/10/chartex" xmlns:cx5="http://schemas.microsoft.com/office/drawing/2016/5/11/chartex" xmlns:cx6="http://schemas.microsoft.com/office/drawing/2016/5/12/chartex" xmlns:cx7="http://schemas.microsoft.com/office/drawing/2016/5/13/chartex" xmlns:cx8="http://schemas.microsoft.com/office/drawing/2016/5/14/chartex" xmlns:mc="http://schemas.openxmlformats.org/markup-compatibility/2006" xmlns:aink="http://schemas.microsoft.com/office/drawing/2016/ink" xmlns:am3d="http://schemas.microsoft.com/office/drawing/2017/model3d" xmlns:o="urn:schemas-microsoft-com:office:office" xmlns:r="http://schemas.openxmlformats.org/officeDocument/2006/relationships" xmlns:m="http://schemas.openxmlformats.org/officeDocument/2006/math" xmlns:v="urn:schemas-microsoft-com:vml" xmlns:wp14="http://schemas.microsoft.com/office/word/2010/wordprocessingDrawing" xmlns:wp="http://schemas.openxmlformats.org/drawingml/2006/wordprocessingDrawing" xmlns:w10="urn:schemas-microsoft-com:office:word" xmlns:w="http://schemas.openxmlformats.org/wordprocessingml/2006/main" xmlns:w14="http://schemas.microsoft.com/office/word/2010/wordml" xmlns:w15="http://schemas.microsoft.com/office/word/2012/wordml" xmlns:w16cex="http://schemas.microsoft.com/office/word/2018/wordml/cex" xmlns:w16cid="http://schemas.microsoft.com/office/word/2016/wordml/cid" xmlns:w16="http://schemas.microsoft.com/office/word/2018/wordml" xmlns:w16se="http://schemas.microsoft.com/office/word/2015/wordml/symex" xmlns:wpg="http://schemas.microsoft.com/office/word/2010/wordprocessingGroup" xmlns:wpi="http://schemas.microsoft.com/office/word/2010/wordprocessingInk" xmlns:wne="http://schemas.microsoft.com/office/word/2006/wordml" xmlns:wps="http://schemas.microsoft.com/office/word/2010/wordprocessingShape" mc:Ignorable="w14 w15 w16se w16cid w16 w16cex wp14">
   <w:endnote w:type="separator" w:id="-1">
     <w:p>
       <w:pPr>
@@ -538,17 +520,7 @@
 </file>
 
 <file path=word/footer1.xml><?xml version="1.0" encoding="utf-8"?>
-<w:ftr xmlns:wpc="http://schemas.microsoft.com/office/word/2010/wordprocessingCanvas" xmlns:cx="http://schemas.microsoft.com/office/drawing/2014/chartex" xmlns:cx1="http://schemas.microsoft.com/office/drawing/2015/9/8/chartex" xmlns:cx2="http://schemas.microsoft.com/office/drawing/2015/10/21/chartex" xmlns:cx3="http://schemas.microsoft.com/office/drawing/2016/5/9/chartex" xmlns:cx4="http://schemas.microsoft.com/office/drawing/2016/5/10/chartex" xmlns:cx5="http://schemas.microsoft.com/office/drawing/2016/5/11/chartex" xmlns:cx6="http://schemas.microsoft.com/office/drawing/2016/5/12/chartex" xmlns:cx7="http://schemas.microsoft.com/office/drawing/2016/5/13/chartex" xmlns:cx8="http://schemas.microsoft.com/office/drawing/2016/5/14/chartex" xmlns:mc="http://schemas.openxmlformats.org/markup-compatibility/2006" xmlns:aink="http://schemas.microsoft.com/office/drawing/2016/ink" xmlns:am3d="http://schemas.microsoft.com/office/drawing/2017/model3d" xmlns:o="urn:schemas-microsoft-com:office:office" xmlns:r="http://schemas.openxmlformats.org/officeDocument/2006/relationships" xmlns:m="http://schemas.openxmlformats.org/officeDocument/2006/math" xmlns:v="urn:schemas-microsoft-com:vml" xmlns:wp14="http://schemas.microsoft.com/office/word/2010/wordprocessingDrawing" xmlns:wp="http://schemas.openxmlformats.org/drawingml/2006/wordprocessingDrawing" xmlns:w10="urn:schemas-microsoft-com:office:word" xmlns:w="http://schemas.openxmlformats.org/wordprocessingml/2006/main" xmlns:w14="http://schemas.microsoft.com/office/word/2010/wordml" xmlns:w15="http://schemas.microsoft.com/office/word/2012/wordml" xmlns:w16cid="http://schemas.microsoft.com/office/word/2016/wordml/cid" xmlns:w16se="http://schemas.microsoft.com/office/word/2015/wordml/symex" xmlns:wpg="http://schemas.microsoft.com/office/word/2010/wordprocessingGroup" xmlns:wpi="http://schemas.microsoft.com/office/word/2010/wordprocessingInk" xmlns:wne="http://schemas.microsoft.com/office/word/2006/wordml" xmlns:wps="http://schemas.microsoft.com/office/word/2010/wordprocessingShape" mc:Ignorable="w14 w15 w16se w16cid wp14">
-  <w:p>
-    <w:pPr>
-      <w:pStyle w:val="Footer"/>
-    </w:pPr>
-  </w:p>
-</w:ftr>
-</file>
-
-<file path=word/footer2.xml><?xml version="1.0" encoding="utf-8"?>
-<w:ftr xmlns:wpc="http://schemas.microsoft.com/office/word/2010/wordprocessingCanvas" xmlns:cx="http://schemas.microsoft.com/office/drawing/2014/chartex" xmlns:cx1="http://schemas.microsoft.com/office/drawing/2015/9/8/chartex" xmlns:cx2="http://schemas.microsoft.com/office/drawing/2015/10/21/chartex" xmlns:cx3="http://schemas.microsoft.com/office/drawing/2016/5/9/chartex" xmlns:cx4="http://schemas.microsoft.com/office/drawing/2016/5/10/chartex" xmlns:cx5="http://schemas.microsoft.com/office/drawing/2016/5/11/chartex" xmlns:cx6="http://schemas.microsoft.com/office/drawing/2016/5/12/chartex" xmlns:cx7="http://schemas.microsoft.com/office/drawing/2016/5/13/chartex" xmlns:cx8="http://schemas.microsoft.com/office/drawing/2016/5/14/chartex" xmlns:mc="http://schemas.openxmlformats.org/markup-compatibility/2006" xmlns:aink="http://schemas.microsoft.com/office/drawing/2016/ink" xmlns:am3d="http://schemas.microsoft.com/office/drawing/2017/model3d" xmlns:o="urn:schemas-microsoft-com:office:office" xmlns:r="http://schemas.openxmlformats.org/officeDocument/2006/relationships" xmlns:m="http://schemas.openxmlformats.org/officeDocument/2006/math" xmlns:v="urn:schemas-microsoft-com:vml" xmlns:wp14="http://schemas.microsoft.com/office/word/2010/wordprocessingDrawing" xmlns:wp="http://schemas.openxmlformats.org/drawingml/2006/wordprocessingDrawing" xmlns:w10="urn:schemas-microsoft-com:office:word" xmlns:w="http://schemas.openxmlformats.org/wordprocessingml/2006/main" xmlns:w14="http://schemas.microsoft.com/office/word/2010/wordml" xmlns:w15="http://schemas.microsoft.com/office/word/2012/wordml" xmlns:w16cid="http://schemas.microsoft.com/office/word/2016/wordml/cid" xmlns:w16se="http://schemas.microsoft.com/office/word/2015/wordml/symex" xmlns:wpg="http://schemas.microsoft.com/office/word/2010/wordprocessingGroup" xmlns:wpi="http://schemas.microsoft.com/office/word/2010/wordprocessingInk" xmlns:wne="http://schemas.microsoft.com/office/word/2006/wordml" xmlns:wps="http://schemas.microsoft.com/office/word/2010/wordprocessingShape" mc:Ignorable="w14 w15 w16se w16cid wp14">
+<w:ftr xmlns:wpc="http://schemas.microsoft.com/office/word/2010/wordprocessingCanvas" xmlns:cx="http://schemas.microsoft.com/office/drawing/2014/chartex" xmlns:cx1="http://schemas.microsoft.com/office/drawing/2015/9/8/chartex" xmlns:cx2="http://schemas.microsoft.com/office/drawing/2015/10/21/chartex" xmlns:cx3="http://schemas.microsoft.com/office/drawing/2016/5/9/chartex" xmlns:cx4="http://schemas.microsoft.com/office/drawing/2016/5/10/chartex" xmlns:cx5="http://schemas.microsoft.com/office/drawing/2016/5/11/chartex" xmlns:cx6="http://schemas.microsoft.com/office/drawing/2016/5/12/chartex" xmlns:cx7="http://schemas.microsoft.com/office/drawing/2016/5/13/chartex" xmlns:cx8="http://schemas.microsoft.com/office/drawing/2016/5/14/chartex" xmlns:mc="http://schemas.openxmlformats.org/markup-compatibility/2006" xmlns:aink="http://schemas.microsoft.com/office/drawing/2016/ink" xmlns:am3d="http://schemas.microsoft.com/office/drawing/2017/model3d" xmlns:o="urn:schemas-microsoft-com:office:office" xmlns:r="http://schemas.openxmlformats.org/officeDocument/2006/relationships" xmlns:m="http://schemas.openxmlformats.org/officeDocument/2006/math" xmlns:v="urn:schemas-microsoft-com:vml" xmlns:wp14="http://schemas.microsoft.com/office/word/2010/wordprocessingDrawing" xmlns:wp="http://schemas.openxmlformats.org/drawingml/2006/wordprocessingDrawing" xmlns:w10="urn:schemas-microsoft-com:office:word" xmlns:w="http://schemas.openxmlformats.org/wordprocessingml/2006/main" xmlns:w14="http://schemas.microsoft.com/office/word/2010/wordml" xmlns:w15="http://schemas.microsoft.com/office/word/2012/wordml" xmlns:w16cex="http://schemas.microsoft.com/office/word/2018/wordml/cex" xmlns:w16cid="http://schemas.microsoft.com/office/word/2016/wordml/cid" xmlns:w16="http://schemas.microsoft.com/office/word/2018/wordml" xmlns:w16se="http://schemas.microsoft.com/office/word/2015/wordml/symex" xmlns:wpg="http://schemas.microsoft.com/office/word/2010/wordprocessingGroup" xmlns:wpi="http://schemas.microsoft.com/office/word/2010/wordprocessingInk" xmlns:wne="http://schemas.microsoft.com/office/word/2006/wordml" xmlns:wps="http://schemas.microsoft.com/office/word/2010/wordprocessingShape" mc:Ignorable="w14 w15 w16se w16cid w16 w16cex wp14">
   <w:p>
     <w:pPr>
       <w:pStyle w:val="Footer"/>
@@ -615,84 +587,8 @@
 </w:ftr>
 </file>
 
-<file path=word/footer3.xml><?xml version="1.0" encoding="utf-8"?>
-<w:ftr xmlns:wpc="http://schemas.microsoft.com/office/word/2010/wordprocessingCanvas" xmlns:cx="http://schemas.microsoft.com/office/drawing/2014/chartex" xmlns:cx1="http://schemas.microsoft.com/office/drawing/2015/9/8/chartex" xmlns:cx2="http://schemas.microsoft.com/office/drawing/2015/10/21/chartex" xmlns:cx3="http://schemas.microsoft.com/office/drawing/2016/5/9/chartex" xmlns:cx4="http://schemas.microsoft.com/office/drawing/2016/5/10/chartex" xmlns:cx5="http://schemas.microsoft.com/office/drawing/2016/5/11/chartex" xmlns:cx6="http://schemas.microsoft.com/office/drawing/2016/5/12/chartex" xmlns:cx7="http://schemas.microsoft.com/office/drawing/2016/5/13/chartex" xmlns:cx8="http://schemas.microsoft.com/office/drawing/2016/5/14/chartex" xmlns:mc="http://schemas.openxmlformats.org/markup-compatibility/2006" xmlns:aink="http://schemas.microsoft.com/office/drawing/2016/ink" xmlns:am3d="http://schemas.microsoft.com/office/drawing/2017/model3d" xmlns:o="urn:schemas-microsoft-com:office:office" xmlns:r="http://schemas.openxmlformats.org/officeDocument/2006/relationships" xmlns:m="http://schemas.openxmlformats.org/officeDocument/2006/math" xmlns:v="urn:schemas-microsoft-com:vml" xmlns:wp14="http://schemas.microsoft.com/office/word/2010/wordprocessingDrawing" xmlns:wp="http://schemas.openxmlformats.org/drawingml/2006/wordprocessingDrawing" xmlns:w10="urn:schemas-microsoft-com:office:word" xmlns:w="http://schemas.openxmlformats.org/wordprocessingml/2006/main" xmlns:w14="http://schemas.microsoft.com/office/word/2010/wordml" xmlns:w15="http://schemas.microsoft.com/office/word/2012/wordml" xmlns:w16cid="http://schemas.microsoft.com/office/word/2016/wordml/cid" xmlns:w16se="http://schemas.microsoft.com/office/word/2015/wordml/symex" xmlns:wpg="http://schemas.microsoft.com/office/word/2010/wordprocessingGroup" xmlns:wpi="http://schemas.microsoft.com/office/word/2010/wordprocessingInk" xmlns:wne="http://schemas.microsoft.com/office/word/2006/wordml" xmlns:wps="http://schemas.microsoft.com/office/word/2010/wordprocessingShape" mc:Ignorable="w14 w15 w16se w16cid wp14">
-  <w:p>
-    <w:pPr>
-      <w:pStyle w:val="Footer"/>
-    </w:pPr>
-    <w:r>
-      <w:rPr>
-        <w:noProof/>
-        <w:lang w:eastAsia="en-GB"/>
-      </w:rPr>
-      <w:drawing>
-        <wp:anchor distT="0" distB="0" distL="114300" distR="114300" simplePos="0" relativeHeight="251658240" behindDoc="0" locked="0" layoutInCell="1" allowOverlap="1" wp14:anchorId="6B24B6C6" wp14:editId="3E7C17D0">
-          <wp:simplePos x="0" y="0"/>
-          <wp:positionH relativeFrom="margin">
-            <wp:posOffset>-448310</wp:posOffset>
-          </wp:positionH>
-          <wp:positionV relativeFrom="page">
-            <wp:posOffset>9130665</wp:posOffset>
-          </wp:positionV>
-          <wp:extent cx="6839585" cy="589915"/>
-          <wp:effectExtent l="0" t="0" r="0" b="0"/>
-          <wp:wrapNone/>
-          <wp:docPr id="1" name="Picture 1"/>
-          <wp:cNvGraphicFramePr>
-            <a:graphicFrameLocks xmlns:a="http://schemas.openxmlformats.org/drawingml/2006/main" noChangeAspect="1"/>
-          </wp:cNvGraphicFramePr>
-          <a:graphic xmlns:a="http://schemas.openxmlformats.org/drawingml/2006/main">
-            <a:graphicData uri="http://schemas.openxmlformats.org/drawingml/2006/picture">
-              <pic:pic xmlns:pic="http://schemas.openxmlformats.org/drawingml/2006/picture">
-                <pic:nvPicPr>
-                  <pic:cNvPr id="0" name="footer_2.jpg"/>
-                  <pic:cNvPicPr/>
-                </pic:nvPicPr>
-                <pic:blipFill>
-                  <a:blip r:embed="rId1">
-                    <a:extLst>
-                      <a:ext uri="{28A0092B-C50C-407E-A947-70E740481C1C}">
-                        <a14:useLocalDpi xmlns:a14="http://schemas.microsoft.com/office/drawing/2010/main" val="0"/>
-                      </a:ext>
-                    </a:extLst>
-                  </a:blip>
-                  <a:stretch>
-                    <a:fillRect/>
-                  </a:stretch>
-                </pic:blipFill>
-                <pic:spPr>
-                  <a:xfrm>
-                    <a:off x="0" y="0"/>
-                    <a:ext cx="6839585" cy="589915"/>
-                  </a:xfrm>
-                  <a:prstGeom prst="rect">
-                    <a:avLst/>
-                  </a:prstGeom>
-                  <a:extLst>
-                    <a:ext uri="{FAA26D3D-D897-4be2-8F04-BA451C77F1D7}">
-                      <ma14:placeholderFlag xmlns:ma14="http://schemas.microsoft.com/office/mac/drawingml/2011/main" xmlns:w="http://schemas.openxmlformats.org/wordprocessingml/2006/main" xmlns:w10="urn:schemas-microsoft-com:office:word" xmlns:v="urn:schemas-microsoft-com:vml" xmlns:o="urn:schemas-microsoft-com:office:office" xmlns:mv="urn:schemas-microsoft-com:mac:vml" xmlns:mo="http://schemas.microsoft.com/office/mac/office/2008/main" xmlns=""/>
-                    </a:ext>
-                  </a:extLst>
-                </pic:spPr>
-              </pic:pic>
-            </a:graphicData>
-          </a:graphic>
-          <wp14:sizeRelH relativeFrom="page">
-            <wp14:pctWidth>0</wp14:pctWidth>
-          </wp14:sizeRelH>
-          <wp14:sizeRelV relativeFrom="page">
-            <wp14:pctHeight>0</wp14:pctHeight>
-          </wp14:sizeRelV>
-        </wp:anchor>
-      </w:drawing>
-    </w:r>
-  </w:p>
-</w:ftr>
-</file>
-
 <file path=word/footnotes.xml><?xml version="1.0" encoding="utf-8"?>
-<w:footnotes xmlns:wpc="http://schemas.microsoft.com/office/word/2010/wordprocessingCanvas" xmlns:cx="http://schemas.microsoft.com/office/drawing/2014/chartex" xmlns:cx1="http://schemas.microsoft.com/office/drawing/2015/9/8/chartex" xmlns:cx2="http://schemas.microsoft.com/office/drawing/2015/10/21/chartex" xmlns:cx3="http://schemas.microsoft.com/office/drawing/2016/5/9/chartex" xmlns:cx4="http://schemas.microsoft.com/office/drawing/2016/5/10/chartex" xmlns:cx5="http://schemas.microsoft.com/office/drawing/2016/5/11/chartex" xmlns:cx6="http://schemas.microsoft.com/office/drawing/2016/5/12/chartex" xmlns:cx7="http://schemas.microsoft.com/office/drawing/2016/5/13/chartex" xmlns:cx8="http://schemas.microsoft.com/office/drawing/2016/5/14/chartex" xmlns:mc="http://schemas.openxmlformats.org/markup-compatibility/2006" xmlns:aink="http://schemas.microsoft.com/office/drawing/2016/ink" xmlns:am3d="http://schemas.microsoft.com/office/drawing/2017/model3d" xmlns:o="urn:schemas-microsoft-com:office:office" xmlns:r="http://schemas.openxmlformats.org/officeDocument/2006/relationships" xmlns:m="http://schemas.openxmlformats.org/officeDocument/2006/math" xmlns:v="urn:schemas-microsoft-com:vml" xmlns:wp14="http://schemas.microsoft.com/office/word/2010/wordprocessingDrawing" xmlns:wp="http://schemas.openxmlformats.org/drawingml/2006/wordprocessingDrawing" xmlns:w10="urn:schemas-microsoft-com:office:word" xmlns:w="http://schemas.openxmlformats.org/wordprocessingml/2006/main" xmlns:w14="http://schemas.microsoft.com/office/word/2010/wordml" xmlns:w15="http://schemas.microsoft.com/office/word/2012/wordml" xmlns:w16cid="http://schemas.microsoft.com/office/word/2016/wordml/cid" xmlns:w16se="http://schemas.microsoft.com/office/word/2015/wordml/symex" xmlns:wpg="http://schemas.microsoft.com/office/word/2010/wordprocessingGroup" xmlns:wpi="http://schemas.microsoft.com/office/word/2010/wordprocessingInk" xmlns:wne="http://schemas.microsoft.com/office/word/2006/wordml" xmlns:wps="http://schemas.microsoft.com/office/word/2010/wordprocessingShape" mc:Ignorable="w14 w15 w16se w16cid wp14">
+<w:footnotes xmlns:wpc="http://schemas.microsoft.com/office/word/2010/wordprocessingCanvas" xmlns:cx="http://schemas.microsoft.com/office/drawing/2014/chartex" xmlns:cx1="http://schemas.microsoft.com/office/drawing/2015/9/8/chartex" xmlns:cx2="http://schemas.microsoft.com/office/drawing/2015/10/21/chartex" xmlns:cx3="http://schemas.microsoft.com/office/drawing/2016/5/9/chartex" xmlns:cx4="http://schemas.microsoft.com/office/drawing/2016/5/10/chartex" xmlns:cx5="http://schemas.microsoft.com/office/drawing/2016/5/11/chartex" xmlns:cx6="http://schemas.microsoft.com/office/drawing/2016/5/12/chartex" xmlns:cx7="http://schemas.microsoft.com/office/drawing/2016/5/13/chartex" xmlns:cx8="http://schemas.microsoft.com/office/drawing/2016/5/14/chartex" xmlns:mc="http://schemas.openxmlformats.org/markup-compatibility/2006" xmlns:aink="http://schemas.microsoft.com/office/drawing/2016/ink" xmlns:am3d="http://schemas.microsoft.com/office/drawing/2017/model3d" xmlns:o="urn:schemas-microsoft-com:office:office" xmlns:r="http://schemas.openxmlformats.org/officeDocument/2006/relationships" xmlns:m="http://schemas.openxmlformats.org/officeDocument/2006/math" xmlns:v="urn:schemas-microsoft-com:vml" xmlns:wp14="http://schemas.microsoft.com/office/word/2010/wordprocessingDrawing" xmlns:wp="http://schemas.openxmlformats.org/drawingml/2006/wordprocessingDrawing" xmlns:w10="urn:schemas-microsoft-com:office:word" xmlns:w="http://schemas.openxmlformats.org/wordprocessingml/2006/main" xmlns:w14="http://schemas.microsoft.com/office/word/2010/wordml" xmlns:w15="http://schemas.microsoft.com/office/word/2012/wordml" xmlns:w16cex="http://schemas.microsoft.com/office/word/2018/wordml/cex" xmlns:w16cid="http://schemas.microsoft.com/office/word/2016/wordml/cid" xmlns:w16="http://schemas.microsoft.com/office/word/2018/wordml" xmlns:w16se="http://schemas.microsoft.com/office/word/2015/wordml/symex" xmlns:wpg="http://schemas.microsoft.com/office/word/2010/wordprocessingGroup" xmlns:wpi="http://schemas.microsoft.com/office/word/2010/wordprocessingInk" xmlns:wne="http://schemas.microsoft.com/office/word/2006/wordml" xmlns:wps="http://schemas.microsoft.com/office/word/2010/wordprocessingShape" mc:Ignorable="w14 w15 w16se w16cid w16 w16cex wp14">
   <w:footnote w:type="separator" w:id="-1">
     <w:p>
       <w:r>
@@ -726,38 +622,8 @@
 </w:footnotes>
 </file>
 
-<file path=word/header1.xml><?xml version="1.0" encoding="utf-8"?>
-<w:hdr xmlns:wpc="http://schemas.microsoft.com/office/word/2010/wordprocessingCanvas" xmlns:cx="http://schemas.microsoft.com/office/drawing/2014/chartex" xmlns:cx1="http://schemas.microsoft.com/office/drawing/2015/9/8/chartex" xmlns:cx2="http://schemas.microsoft.com/office/drawing/2015/10/21/chartex" xmlns:cx3="http://schemas.microsoft.com/office/drawing/2016/5/9/chartex" xmlns:cx4="http://schemas.microsoft.com/office/drawing/2016/5/10/chartex" xmlns:cx5="http://schemas.microsoft.com/office/drawing/2016/5/11/chartex" xmlns:cx6="http://schemas.microsoft.com/office/drawing/2016/5/12/chartex" xmlns:cx7="http://schemas.microsoft.com/office/drawing/2016/5/13/chartex" xmlns:cx8="http://schemas.microsoft.com/office/drawing/2016/5/14/chartex" xmlns:mc="http://schemas.openxmlformats.org/markup-compatibility/2006" xmlns:aink="http://schemas.microsoft.com/office/drawing/2016/ink" xmlns:am3d="http://schemas.microsoft.com/office/drawing/2017/model3d" xmlns:o="urn:schemas-microsoft-com:office:office" xmlns:r="http://schemas.openxmlformats.org/officeDocument/2006/relationships" xmlns:m="http://schemas.openxmlformats.org/officeDocument/2006/math" xmlns:v="urn:schemas-microsoft-com:vml" xmlns:wp14="http://schemas.microsoft.com/office/word/2010/wordprocessingDrawing" xmlns:wp="http://schemas.openxmlformats.org/drawingml/2006/wordprocessingDrawing" xmlns:w10="urn:schemas-microsoft-com:office:word" xmlns:w="http://schemas.openxmlformats.org/wordprocessingml/2006/main" xmlns:w14="http://schemas.microsoft.com/office/word/2010/wordml" xmlns:w15="http://schemas.microsoft.com/office/word/2012/wordml" xmlns:w16cid="http://schemas.microsoft.com/office/word/2016/wordml/cid" xmlns:w16se="http://schemas.microsoft.com/office/word/2015/wordml/symex" xmlns:wpg="http://schemas.microsoft.com/office/word/2010/wordprocessingGroup" xmlns:wpi="http://schemas.microsoft.com/office/word/2010/wordprocessingInk" xmlns:wne="http://schemas.microsoft.com/office/word/2006/wordml" xmlns:wps="http://schemas.microsoft.com/office/word/2010/wordprocessingShape" mc:Ignorable="w14 w15 w16se w16cid wp14">
-  <w:p>
-    <w:pPr>
-      <w:pStyle w:val="Header"/>
-    </w:pPr>
-  </w:p>
-</w:hdr>
-</file>
-
-<file path=word/header2.xml><?xml version="1.0" encoding="utf-8"?>
-<w:hdr xmlns:wpc="http://schemas.microsoft.com/office/word/2010/wordprocessingCanvas" xmlns:cx="http://schemas.microsoft.com/office/drawing/2014/chartex" xmlns:cx1="http://schemas.microsoft.com/office/drawing/2015/9/8/chartex" xmlns:cx2="http://schemas.microsoft.com/office/drawing/2015/10/21/chartex" xmlns:cx3="http://schemas.microsoft.com/office/drawing/2016/5/9/chartex" xmlns:cx4="http://schemas.microsoft.com/office/drawing/2016/5/10/chartex" xmlns:cx5="http://schemas.microsoft.com/office/drawing/2016/5/11/chartex" xmlns:cx6="http://schemas.microsoft.com/office/drawing/2016/5/12/chartex" xmlns:cx7="http://schemas.microsoft.com/office/drawing/2016/5/13/chartex" xmlns:cx8="http://schemas.microsoft.com/office/drawing/2016/5/14/chartex" xmlns:mc="http://schemas.openxmlformats.org/markup-compatibility/2006" xmlns:aink="http://schemas.microsoft.com/office/drawing/2016/ink" xmlns:am3d="http://schemas.microsoft.com/office/drawing/2017/model3d" xmlns:o="urn:schemas-microsoft-com:office:office" xmlns:r="http://schemas.openxmlformats.org/officeDocument/2006/relationships" xmlns:m="http://schemas.openxmlformats.org/officeDocument/2006/math" xmlns:v="urn:schemas-microsoft-com:vml" xmlns:wp14="http://schemas.microsoft.com/office/word/2010/wordprocessingDrawing" xmlns:wp="http://schemas.openxmlformats.org/drawingml/2006/wordprocessingDrawing" xmlns:w10="urn:schemas-microsoft-com:office:word" xmlns:w="http://schemas.openxmlformats.org/wordprocessingml/2006/main" xmlns:w14="http://schemas.microsoft.com/office/word/2010/wordml" xmlns:w15="http://schemas.microsoft.com/office/word/2012/wordml" xmlns:w16cid="http://schemas.microsoft.com/office/word/2016/wordml/cid" xmlns:w16se="http://schemas.microsoft.com/office/word/2015/wordml/symex" xmlns:wpg="http://schemas.microsoft.com/office/word/2010/wordprocessingGroup" xmlns:wpi="http://schemas.microsoft.com/office/word/2010/wordprocessingInk" xmlns:wne="http://schemas.microsoft.com/office/word/2006/wordml" xmlns:wps="http://schemas.microsoft.com/office/word/2010/wordprocessingShape" mc:Ignorable="w14 w15 w16se w16cid wp14">
-  <w:p>
-    <w:pPr>
-      <w:pStyle w:val="Header"/>
-    </w:pPr>
-  </w:p>
-</w:hdr>
-</file>
-
-<file path=word/header3.xml><?xml version="1.0" encoding="utf-8"?>
-<w:hdr xmlns:wpc="http://schemas.microsoft.com/office/word/2010/wordprocessingCanvas" xmlns:cx="http://schemas.microsoft.com/office/drawing/2014/chartex" xmlns:cx1="http://schemas.microsoft.com/office/drawing/2015/9/8/chartex" xmlns:cx2="http://schemas.microsoft.com/office/drawing/2015/10/21/chartex" xmlns:cx3="http://schemas.microsoft.com/office/drawing/2016/5/9/chartex" xmlns:cx4="http://schemas.microsoft.com/office/drawing/2016/5/10/chartex" xmlns:cx5="http://schemas.microsoft.com/office/drawing/2016/5/11/chartex" xmlns:cx6="http://schemas.microsoft.com/office/drawing/2016/5/12/chartex" xmlns:cx7="http://schemas.microsoft.com/office/drawing/2016/5/13/chartex" xmlns:cx8="http://schemas.microsoft.com/office/drawing/2016/5/14/chartex" xmlns:mc="http://schemas.openxmlformats.org/markup-compatibility/2006" xmlns:aink="http://schemas.microsoft.com/office/drawing/2016/ink" xmlns:am3d="http://schemas.microsoft.com/office/drawing/2017/model3d" xmlns:o="urn:schemas-microsoft-com:office:office" xmlns:r="http://schemas.openxmlformats.org/officeDocument/2006/relationships" xmlns:m="http://schemas.openxmlformats.org/officeDocument/2006/math" xmlns:v="urn:schemas-microsoft-com:vml" xmlns:wp14="http://schemas.microsoft.com/office/word/2010/wordprocessingDrawing" xmlns:wp="http://schemas.openxmlformats.org/drawingml/2006/wordprocessingDrawing" xmlns:w10="urn:schemas-microsoft-com:office:word" xmlns:w="http://schemas.openxmlformats.org/wordprocessingml/2006/main" xmlns:w14="http://schemas.microsoft.com/office/word/2010/wordml" xmlns:w15="http://schemas.microsoft.com/office/word/2012/wordml" xmlns:w16cid="http://schemas.microsoft.com/office/word/2016/wordml/cid" xmlns:w16se="http://schemas.microsoft.com/office/word/2015/wordml/symex" xmlns:wpg="http://schemas.microsoft.com/office/word/2010/wordprocessingGroup" xmlns:wpi="http://schemas.microsoft.com/office/word/2010/wordprocessingInk" xmlns:wne="http://schemas.microsoft.com/office/word/2006/wordml" xmlns:wps="http://schemas.microsoft.com/office/word/2010/wordprocessingShape" mc:Ignorable="w14 w15 w16se w16cid wp14">
-  <w:p>
-    <w:pPr>
-      <w:pStyle w:val="Header"/>
-    </w:pPr>
-  </w:p>
-</w:hdr>
-</file>
-
 <file path=word/numbering.xml><?xml version="1.0" encoding="utf-8"?>
-<w:numbering xmlns:wpc="http://schemas.microsoft.com/office/word/2010/wordprocessingCanvas" xmlns:cx="http://schemas.microsoft.com/office/drawing/2014/chartex" xmlns:cx1="http://schemas.microsoft.com/office/drawing/2015/9/8/chartex" xmlns:cx2="http://schemas.microsoft.com/office/drawing/2015/10/21/chartex" xmlns:cx3="http://schemas.microsoft.com/office/drawing/2016/5/9/chartex" xmlns:cx4="http://schemas.microsoft.com/office/drawing/2016/5/10/chartex" xmlns:cx5="http://schemas.microsoft.com/office/drawing/2016/5/11/chartex" xmlns:cx6="http://schemas.microsoft.com/office/drawing/2016/5/12/chartex" xmlns:cx7="http://schemas.microsoft.com/office/drawing/2016/5/13/chartex" xmlns:cx8="http://schemas.microsoft.com/office/drawing/2016/5/14/chartex" xmlns:mc="http://schemas.openxmlformats.org/markup-compatibility/2006" xmlns:aink="http://schemas.microsoft.com/office/drawing/2016/ink" xmlns:am3d="http://schemas.microsoft.com/office/drawing/2017/model3d" xmlns:o="urn:schemas-microsoft-com:office:office" xmlns:r="http://schemas.openxmlformats.org/officeDocument/2006/relationships" xmlns:m="http://schemas.openxmlformats.org/officeDocument/2006/math" xmlns:v="urn:schemas-microsoft-com:vml" xmlns:wp14="http://schemas.microsoft.com/office/word/2010/wordprocessingDrawing" xmlns:wp="http://schemas.openxmlformats.org/drawingml/2006/wordprocessingDrawing" xmlns:w10="urn:schemas-microsoft-com:office:word" xmlns:w="http://schemas.openxmlformats.org/wordprocessingml/2006/main" xmlns:w14="http://schemas.microsoft.com/office/word/2010/wordml" xmlns:w15="http://schemas.microsoft.com/office/word/2012/wordml" xmlns:w16cid="http://schemas.microsoft.com/office/word/2016/wordml/cid" xmlns:w16se="http://schemas.microsoft.com/office/word/2015/wordml/symex" xmlns:wpg="http://schemas.microsoft.com/office/word/2010/wordprocessingGroup" xmlns:wpi="http://schemas.microsoft.com/office/word/2010/wordprocessingInk" xmlns:wne="http://schemas.microsoft.com/office/word/2006/wordml" xmlns:wps="http://schemas.microsoft.com/office/word/2010/wordprocessingShape" mc:Ignorable="w14 w15 w16se w16cid wp14">
+<w:numbering xmlns:wpc="http://schemas.microsoft.com/office/word/2010/wordprocessingCanvas" xmlns:cx="http://schemas.microsoft.com/office/drawing/2014/chartex" xmlns:cx1="http://schemas.microsoft.com/office/drawing/2015/9/8/chartex" xmlns:cx2="http://schemas.microsoft.com/office/drawing/2015/10/21/chartex" xmlns:cx3="http://schemas.microsoft.com/office/drawing/2016/5/9/chartex" xmlns:cx4="http://schemas.microsoft.com/office/drawing/2016/5/10/chartex" xmlns:cx5="http://schemas.microsoft.com/office/drawing/2016/5/11/chartex" xmlns:cx6="http://schemas.microsoft.com/office/drawing/2016/5/12/chartex" xmlns:cx7="http://schemas.microsoft.com/office/drawing/2016/5/13/chartex" xmlns:cx8="http://schemas.microsoft.com/office/drawing/2016/5/14/chartex" xmlns:mc="http://schemas.openxmlformats.org/markup-compatibility/2006" xmlns:aink="http://schemas.microsoft.com/office/drawing/2016/ink" xmlns:am3d="http://schemas.microsoft.com/office/drawing/2017/model3d" xmlns:o="urn:schemas-microsoft-com:office:office" xmlns:r="http://schemas.openxmlformats.org/officeDocument/2006/relationships" xmlns:m="http://schemas.openxmlformats.org/officeDocument/2006/math" xmlns:v="urn:schemas-microsoft-com:vml" xmlns:wp14="http://schemas.microsoft.com/office/word/2010/wordprocessingDrawing" xmlns:wp="http://schemas.openxmlformats.org/drawingml/2006/wordprocessingDrawing" xmlns:w10="urn:schemas-microsoft-com:office:word" xmlns:w="http://schemas.openxmlformats.org/wordprocessingml/2006/main" xmlns:w14="http://schemas.microsoft.com/office/word/2010/wordml" xmlns:w15="http://schemas.microsoft.com/office/word/2012/wordml" xmlns:w16cex="http://schemas.microsoft.com/office/word/2018/wordml/cex" xmlns:w16cid="http://schemas.microsoft.com/office/word/2016/wordml/cid" xmlns:w16="http://schemas.microsoft.com/office/word/2018/wordml" xmlns:w16se="http://schemas.microsoft.com/office/word/2015/wordml/symex" xmlns:wpg="http://schemas.microsoft.com/office/word/2010/wordprocessingGroup" xmlns:wpi="http://schemas.microsoft.com/office/word/2010/wordprocessingInk" xmlns:wne="http://schemas.microsoft.com/office/word/2006/wordml" xmlns:wps="http://schemas.microsoft.com/office/word/2010/wordprocessingShape" mc:Ignorable="w14 w15 w16se w16cid w16 w16cex wp14">
   <w:abstractNum w:abstractNumId="0" w15:restartNumberingAfterBreak="0">
     <w:nsid w:val="FFFFFF7C"/>
     <w:multiLevelType w:val="singleLevel"/>
@@ -1084,7 +950,7 @@
 </file>
 
 <file path=word/styles.xml><?xml version="1.0" encoding="utf-8"?>
-<w:styles xmlns:mc="http://schemas.openxmlformats.org/markup-compatibility/2006" xmlns:r="http://schemas.openxmlformats.org/officeDocument/2006/relationships" xmlns:w="http://schemas.openxmlformats.org/wordprocessingml/2006/main" xmlns:w14="http://schemas.microsoft.com/office/word/2010/wordml" xmlns:w15="http://schemas.microsoft.com/office/word/2012/wordml" xmlns:w16cid="http://schemas.microsoft.com/office/word/2016/wordml/cid" xmlns:w16se="http://schemas.microsoft.com/office/word/2015/wordml/symex" mc:Ignorable="w14 w15 w16se w16cid">
+<w:styles xmlns:mc="http://schemas.openxmlformats.org/markup-compatibility/2006" xmlns:r="http://schemas.openxmlformats.org/officeDocument/2006/relationships" xmlns:w="http://schemas.openxmlformats.org/wordprocessingml/2006/main" xmlns:w14="http://schemas.microsoft.com/office/word/2010/wordml" xmlns:w15="http://schemas.microsoft.com/office/word/2012/wordml" xmlns:w16cex="http://schemas.microsoft.com/office/word/2018/wordml/cex" xmlns:w16cid="http://schemas.microsoft.com/office/word/2016/wordml/cid" xmlns:w16="http://schemas.microsoft.com/office/word/2018/wordml" xmlns:w16se="http://schemas.microsoft.com/office/word/2015/wordml/symex" mc:Ignorable="w14 w15 w16se w16cid w16 w16cex">
   <w:docDefaults>
     <w:rPrDefault>
       <w:rPr>
@@ -1100,7 +966,7 @@
       </w:pPr>
     </w:pPrDefault>
   </w:docDefaults>
-  <w:latentStyles w:defLockedState="0" w:defUIPriority="0" w:defSemiHidden="0" w:defUnhideWhenUsed="0" w:defQFormat="0" w:count="377">
+  <w:latentStyles w:defLockedState="0" w:defUIPriority="0" w:defSemiHidden="0" w:defUnhideWhenUsed="0" w:defQFormat="0" w:count="376">
     <w:lsdException w:name="heading 6" w:semiHidden="1" w:unhideWhenUsed="1"/>
     <w:lsdException w:name="index 3" w:semiHidden="1" w:unhideWhenUsed="1"/>
     <w:lsdException w:name="index 4" w:semiHidden="1" w:unhideWhenUsed="1"/>
@@ -1436,7 +1302,6 @@
     <w:lsdException w:name="Hashtag" w:semiHidden="1" w:uiPriority="99" w:unhideWhenUsed="1"/>
     <w:lsdException w:name="Unresolved Mention" w:semiHidden="1" w:uiPriority="99" w:unhideWhenUsed="1"/>
     <w:lsdException w:name="Smart Link" w:semiHidden="1" w:uiPriority="99" w:unhideWhenUsed="1"/>
-    <w:lsdException w:name="Smart Link Error" w:semiHidden="1" w:uiPriority="99" w:unhideWhenUsed="1"/>
   </w:latentStyles>
   <w:style w:type="paragraph" w:default="1" w:styleId="Normal">
     <w:name w:val="Normal"/>

</xml_diff>